<commit_message>
finished presentation and report
</commit_message>
<xml_diff>
--- a/reports/Preliminary Design Report.docx
+++ b/reports/Preliminary Design Report.docx
@@ -928,11 +928,33 @@
                 <w:rFonts w:ascii="Times New Roman" w:hAnsi="Times New Roman" w:cs="Times New Roman"/>
               </w:rPr>
             </w:pPr>
-            <w:r>
-              <w:rPr>
-                <w:rFonts w:ascii="Times New Roman" w:hAnsi="Times New Roman" w:cs="Times New Roman"/>
-              </w:rPr>
-              <w:t>Intamsys Funmat HT</w:t>
+            <w:proofErr w:type="spellStart"/>
+            <w:r>
+              <w:rPr>
+                <w:rFonts w:ascii="Times New Roman" w:hAnsi="Times New Roman" w:cs="Times New Roman"/>
+              </w:rPr>
+              <w:t>Intamsys</w:t>
+            </w:r>
+            <w:proofErr w:type="spellEnd"/>
+            <w:r>
+              <w:rPr>
+                <w:rFonts w:ascii="Times New Roman" w:hAnsi="Times New Roman" w:cs="Times New Roman"/>
+              </w:rPr>
+              <w:t xml:space="preserve"> </w:t>
+            </w:r>
+            <w:proofErr w:type="spellStart"/>
+            <w:r>
+              <w:rPr>
+                <w:rFonts w:ascii="Times New Roman" w:hAnsi="Times New Roman" w:cs="Times New Roman"/>
+              </w:rPr>
+              <w:t>Funmat</w:t>
+            </w:r>
+            <w:proofErr w:type="spellEnd"/>
+            <w:r>
+              <w:rPr>
+                <w:rFonts w:ascii="Times New Roman" w:hAnsi="Times New Roman" w:cs="Times New Roman"/>
+              </w:rPr>
+              <w:t xml:space="preserve"> HT</w:t>
             </w:r>
           </w:p>
         </w:tc>
@@ -1165,11 +1187,19 @@
                 <w:rFonts w:ascii="Times New Roman" w:hAnsi="Times New Roman" w:cs="Times New Roman"/>
               </w:rPr>
             </w:pPr>
-            <w:r>
-              <w:rPr>
-                <w:rFonts w:ascii="Times New Roman" w:hAnsi="Times New Roman" w:cs="Times New Roman"/>
-              </w:rPr>
-              <w:t>CreatBot PEEK-300</w:t>
+            <w:proofErr w:type="spellStart"/>
+            <w:r>
+              <w:rPr>
+                <w:rFonts w:ascii="Times New Roman" w:hAnsi="Times New Roman" w:cs="Times New Roman"/>
+              </w:rPr>
+              <w:t>CreatBot</w:t>
+            </w:r>
+            <w:proofErr w:type="spellEnd"/>
+            <w:r>
+              <w:rPr>
+                <w:rFonts w:ascii="Times New Roman" w:hAnsi="Times New Roman" w:cs="Times New Roman"/>
+              </w:rPr>
+              <w:t xml:space="preserve"> PEEK-300</w:t>
             </w:r>
           </w:p>
         </w:tc>
@@ -1401,12 +1431,28 @@
                 <w:rFonts w:ascii="Times New Roman" w:hAnsi="Times New Roman" w:cs="Times New Roman"/>
               </w:rPr>
             </w:pPr>
-            <w:r>
-              <w:rPr>
-                <w:rFonts w:ascii="Times New Roman" w:hAnsi="Times New Roman" w:cs="Times New Roman"/>
-              </w:rPr>
-              <w:t>Zortrax Endureal</w:t>
-            </w:r>
+            <w:proofErr w:type="spellStart"/>
+            <w:r>
+              <w:rPr>
+                <w:rFonts w:ascii="Times New Roman" w:hAnsi="Times New Roman" w:cs="Times New Roman"/>
+              </w:rPr>
+              <w:t>Zortrax</w:t>
+            </w:r>
+            <w:proofErr w:type="spellEnd"/>
+            <w:r>
+              <w:rPr>
+                <w:rFonts w:ascii="Times New Roman" w:hAnsi="Times New Roman" w:cs="Times New Roman"/>
+              </w:rPr>
+              <w:t xml:space="preserve"> </w:t>
+            </w:r>
+            <w:proofErr w:type="spellStart"/>
+            <w:r>
+              <w:rPr>
+                <w:rFonts w:ascii="Times New Roman" w:hAnsi="Times New Roman" w:cs="Times New Roman"/>
+              </w:rPr>
+              <w:t>Endureal</w:t>
+            </w:r>
+            <w:proofErr w:type="spellEnd"/>
           </w:p>
         </w:tc>
         <w:tc>
@@ -1519,11 +1565,19 @@
                 <w:rFonts w:ascii="Times New Roman" w:hAnsi="Times New Roman" w:cs="Times New Roman"/>
               </w:rPr>
             </w:pPr>
-            <w:r>
-              <w:rPr>
-                <w:rFonts w:ascii="Times New Roman" w:hAnsi="Times New Roman" w:cs="Times New Roman"/>
-              </w:rPr>
-              <w:t>Roboze One+400 Xtreme</w:t>
+            <w:proofErr w:type="spellStart"/>
+            <w:r>
+              <w:rPr>
+                <w:rFonts w:ascii="Times New Roman" w:hAnsi="Times New Roman" w:cs="Times New Roman"/>
+              </w:rPr>
+              <w:t>Roboze</w:t>
+            </w:r>
+            <w:proofErr w:type="spellEnd"/>
+            <w:r>
+              <w:rPr>
+                <w:rFonts w:ascii="Times New Roman" w:hAnsi="Times New Roman" w:cs="Times New Roman"/>
+              </w:rPr>
+              <w:t xml:space="preserve"> One+400 Xtreme</w:t>
             </w:r>
           </w:p>
         </w:tc>
@@ -1755,11 +1809,19 @@
                 <w:rFonts w:ascii="Times New Roman" w:hAnsi="Times New Roman" w:cs="Times New Roman"/>
               </w:rPr>
             </w:pPr>
-            <w:r>
-              <w:rPr>
-                <w:rFonts w:ascii="Times New Roman" w:hAnsi="Times New Roman" w:cs="Times New Roman"/>
-              </w:rPr>
-              <w:t>Essentium HSE 180 HT</w:t>
+            <w:proofErr w:type="spellStart"/>
+            <w:r>
+              <w:rPr>
+                <w:rFonts w:ascii="Times New Roman" w:hAnsi="Times New Roman" w:cs="Times New Roman"/>
+              </w:rPr>
+              <w:t>Essentium</w:t>
+            </w:r>
+            <w:proofErr w:type="spellEnd"/>
+            <w:r>
+              <w:rPr>
+                <w:rFonts w:ascii="Times New Roman" w:hAnsi="Times New Roman" w:cs="Times New Roman"/>
+              </w:rPr>
+              <w:t xml:space="preserve"> HSE 180 HT</w:t>
             </w:r>
           </w:p>
         </w:tc>
@@ -1994,11 +2056,19 @@
                 <w:rFonts w:ascii="Times New Roman" w:hAnsi="Times New Roman" w:cs="Times New Roman"/>
               </w:rPr>
             </w:pPr>
-            <w:r>
-              <w:rPr>
-                <w:rFonts w:ascii="Times New Roman" w:hAnsi="Times New Roman" w:cs="Times New Roman"/>
-              </w:rPr>
-              <w:t>MiniFactory Ultra</w:t>
+            <w:proofErr w:type="spellStart"/>
+            <w:r>
+              <w:rPr>
+                <w:rFonts w:ascii="Times New Roman" w:hAnsi="Times New Roman" w:cs="Times New Roman"/>
+              </w:rPr>
+              <w:t>MiniFactory</w:t>
+            </w:r>
+            <w:proofErr w:type="spellEnd"/>
+            <w:r>
+              <w:rPr>
+                <w:rFonts w:ascii="Times New Roman" w:hAnsi="Times New Roman" w:cs="Times New Roman"/>
+              </w:rPr>
+              <w:t xml:space="preserve"> Ultra</w:t>
             </w:r>
           </w:p>
         </w:tc>
@@ -2116,7 +2186,21 @@
               <w:rPr>
                 <w:rFonts w:ascii="Times New Roman" w:hAnsi="Times New Roman" w:cs="Times New Roman"/>
               </w:rPr>
-              <w:t>Stratasys Fortus 450mc</w:t>
+              <w:t xml:space="preserve">Stratasys </w:t>
+            </w:r>
+            <w:proofErr w:type="spellStart"/>
+            <w:r>
+              <w:rPr>
+                <w:rFonts w:ascii="Times New Roman" w:hAnsi="Times New Roman" w:cs="Times New Roman"/>
+              </w:rPr>
+              <w:t>Fortus</w:t>
+            </w:r>
+            <w:proofErr w:type="spellEnd"/>
+            <w:r>
+              <w:rPr>
+                <w:rFonts w:ascii="Times New Roman" w:hAnsi="Times New Roman" w:cs="Times New Roman"/>
+              </w:rPr>
+              <w:t xml:space="preserve"> 450mc</w:t>
             </w:r>
           </w:p>
         </w:tc>
@@ -2772,7 +2856,49 @@
           <w:rFonts w:ascii="Times New Roman" w:hAnsi="Times New Roman" w:cs="Times New Roman"/>
         </w:rPr>
         <w:lastRenderedPageBreak/>
-        <w:t>All the commercial PEEK printers we could find have some tradeoff that made it unappealing. The most affordable printer, the Intamsys Funmat HT, has a build volume 10x smaller than ours at double the price. The printer that was closest in build volume to ours costs $50,000, making it far from affordable. We believe we are striking a middle-ground no other company has touched as of yet.</w:t>
+        <w:t xml:space="preserve">All the commercial PEEK printers we could find have some tradeoff that made it unappealing. The most affordable printer, the </w:t>
+      </w:r>
+      <w:proofErr w:type="spellStart"/>
+      <w:r>
+        <w:rPr>
+          <w:rFonts w:ascii="Times New Roman" w:hAnsi="Times New Roman" w:cs="Times New Roman"/>
+        </w:rPr>
+        <w:t>Intamsys</w:t>
+      </w:r>
+      <w:proofErr w:type="spellEnd"/>
+      <w:r>
+        <w:rPr>
+          <w:rFonts w:ascii="Times New Roman" w:hAnsi="Times New Roman" w:cs="Times New Roman"/>
+        </w:rPr>
+        <w:t xml:space="preserve"> </w:t>
+      </w:r>
+      <w:proofErr w:type="spellStart"/>
+      <w:r>
+        <w:rPr>
+          <w:rFonts w:ascii="Times New Roman" w:hAnsi="Times New Roman" w:cs="Times New Roman"/>
+        </w:rPr>
+        <w:t>Funmat</w:t>
+      </w:r>
+      <w:proofErr w:type="spellEnd"/>
+      <w:r>
+        <w:rPr>
+          <w:rFonts w:ascii="Times New Roman" w:hAnsi="Times New Roman" w:cs="Times New Roman"/>
+        </w:rPr>
+        <w:t xml:space="preserve"> HT, has a build volume 10x smaller than ours at double the price. The printer that was closest in build volume to ours costs $50,000, making it far from affordable. We believe we are striking a </w:t>
+      </w:r>
+      <w:proofErr w:type="gramStart"/>
+      <w:r>
+        <w:rPr>
+          <w:rFonts w:ascii="Times New Roman" w:hAnsi="Times New Roman" w:cs="Times New Roman"/>
+        </w:rPr>
+        <w:t>middle-ground</w:t>
+      </w:r>
+      <w:proofErr w:type="gramEnd"/>
+      <w:r>
+        <w:rPr>
+          <w:rFonts w:ascii="Times New Roman" w:hAnsi="Times New Roman" w:cs="Times New Roman"/>
+        </w:rPr>
+        <w:t xml:space="preserve"> no other company has touched as of yet.</w:t>
       </w:r>
     </w:p>
     <w:p>
@@ -3205,7 +3331,21 @@
         <w:rPr>
           <w:rFonts w:ascii="Times New Roman" w:hAnsi="Times New Roman" w:cs="Times New Roman"/>
         </w:rPr>
-        <w:t>To move the hotend around the build volume, we are using a cartesian movement system with a pulley/belt combination. A coreXY printer would require an assembly the size of the bed volume to move through the entire print volume. This drastically increases complexity and would leave no room for auxiliary components like the heating elements. A delta printer would work in theory, but we will lose a lot of our build volume because of the circular build platform. For the cartesian design, the X and Y axes are easy to design and build as they fall within the typical sizes. However, the Z-axis requires a lot of engineering due to its unorthodox size. Most cartesian printers use a lead screw since it is sturdy, cost-effective, and self-locking in the event of power loss. If we were to use this method, we would need a 5’ lead screw, which would bend in the middle, no matter how perfectly the screw is made. To eliminate the lead screw, we want to use the most common Z-movement system for delta printers: a pulley/belt combination. However, this has its issues. It’s not as cheap, will require more motor torque to move if our X-carriage gets too heavy, and the X-carriage will fall in the event of power loss. To solve these issues, we plan to add a counterweight to reduce the amount of power needed to move the X-carriage and to stop the X-carriage from dropping in a power-loss event. We also plan to add spring-loaded fail-closed switches to the top and bottom to catch the X-carriage to prevent it from bottoming or topping out.</w:t>
+        <w:t xml:space="preserve">To move the hotend around the build volume, we are using a cartesian movement system with a pulley/belt combination. A </w:t>
+      </w:r>
+      <w:proofErr w:type="spellStart"/>
+      <w:r>
+        <w:rPr>
+          <w:rFonts w:ascii="Times New Roman" w:hAnsi="Times New Roman" w:cs="Times New Roman"/>
+        </w:rPr>
+        <w:t>coreXY</w:t>
+      </w:r>
+      <w:proofErr w:type="spellEnd"/>
+      <w:r>
+        <w:rPr>
+          <w:rFonts w:ascii="Times New Roman" w:hAnsi="Times New Roman" w:cs="Times New Roman"/>
+        </w:rPr>
+        <w:t xml:space="preserve"> printer would require an assembly the size of the bed volume to move through the entire print volume. This drastically increases complexity and would leave no room for auxiliary components like the heating elements. A delta printer would work in theory, but we will lose a lot of our build volume because of the circular build platform. For the cartesian design, the X and Y axes are easy to design and build as they fall within the typical sizes. However, the Z-axis requires a lot of engineering due to its unorthodox size. Most cartesian printers use a lead screw since it is sturdy, cost-effective, and self-locking in the event of power loss. If we were to use this method, we would need a 5’ lead screw, which would bend in the middle, no matter how perfectly the screw is made. To eliminate the lead screw, we want to use the most common Z-movement system for delta printers: a pulley/belt combination. However, this has its issues. It’s not as cheap, will require more motor torque to move if our X-carriage gets too heavy, and the X-carriage will fall in the event of power loss. To solve these issues, we plan to add a counterweight to reduce the amount of power needed to move the X-carriage and to stop the X-carriage from dropping in a power-loss event. We also plan to add spring-loaded fail-closed switches to the top and bottom to catch the X-carriage to prevent it from bottoming or topping out.</w:t>
       </w:r>
     </w:p>
     <w:p>
@@ -3230,7 +3370,35 @@
         <w:rPr>
           <w:rFonts w:ascii="Times New Roman" w:hAnsi="Times New Roman" w:cs="Times New Roman"/>
         </w:rPr>
-        <w:t>For the intelligence of our printer, we chose an SKR 2 Turbo due to its high ability to be customized along with TMC2099 stepper motors. They can drive 2A, which is the maximum drive current for our SKR 2. The SKR 2 allows us to connect to OctoPrint to monitor prints through a web interface and connect an LCD for local control and monitoring, per our design requirements. We plan on running Marlin firmware since it is open-source, highly customizable, and supports thermal protection. We are also going to host OctoPrint on a RaspberryPi running OctoPi, with custom software to run our chamber thermal protection, since Marlin’s chamber thermal protection may not cover our complex-use scenarios, such as someone opening the chamber during a print. This will cause a drop in the chamber temperature, which Marlin would register as an error and stop the print, but the act of opening the chamber itself isn’t a cause for triggering the thermal protection.</w:t>
+        <w:t xml:space="preserve">For the intelligence of our printer, we chose an SKR 2 Turbo due to its high ability to be customized along with TMC2099 stepper motors. They can drive 2A, which is the maximum drive current for our SKR 2. The SKR 2 allows us to connect to OctoPrint to monitor prints through a web interface and connect an LCD for local control and monitoring, per our design requirements. We plan on running Marlin firmware since it is open-source, highly customizable, and supports thermal protection. We are also going to host OctoPrint on a </w:t>
+      </w:r>
+      <w:proofErr w:type="spellStart"/>
+      <w:r>
+        <w:rPr>
+          <w:rFonts w:ascii="Times New Roman" w:hAnsi="Times New Roman" w:cs="Times New Roman"/>
+        </w:rPr>
+        <w:t>RaspberryPi</w:t>
+      </w:r>
+      <w:proofErr w:type="spellEnd"/>
+      <w:r>
+        <w:rPr>
+          <w:rFonts w:ascii="Times New Roman" w:hAnsi="Times New Roman" w:cs="Times New Roman"/>
+        </w:rPr>
+        <w:t xml:space="preserve"> running </w:t>
+      </w:r>
+      <w:proofErr w:type="spellStart"/>
+      <w:r>
+        <w:rPr>
+          <w:rFonts w:ascii="Times New Roman" w:hAnsi="Times New Roman" w:cs="Times New Roman"/>
+        </w:rPr>
+        <w:t>OctoPi</w:t>
+      </w:r>
+      <w:proofErr w:type="spellEnd"/>
+      <w:r>
+        <w:rPr>
+          <w:rFonts w:ascii="Times New Roman" w:hAnsi="Times New Roman" w:cs="Times New Roman"/>
+        </w:rPr>
+        <w:t>, with custom software to run our chamber thermal protection, since Marlin’s chamber thermal protection may not cover our complex-use scenarios, such as someone opening the chamber during a print. This will cause a drop in the chamber temperature, which Marlin would register as an error and stop the print, but the act of opening the chamber itself isn’t a cause for triggering the thermal protection.</w:t>
       </w:r>
     </w:p>
     <w:p>
@@ -3701,11 +3869,19 @@
                 <w:rFonts w:ascii="Times New Roman" w:eastAsiaTheme="minorEastAsia" w:hAnsi="Times New Roman" w:cs="Times New Roman"/>
               </w:rPr>
             </w:pPr>
+            <w:proofErr w:type="spellStart"/>
             <w:r>
               <w:rPr>
                 <w:rFonts w:ascii="Times New Roman" w:eastAsiaTheme="minorEastAsia" w:hAnsi="Times New Roman" w:cs="Times New Roman"/>
               </w:rPr>
-              <w:t>Nema 17 motor (high power)</w:t>
+              <w:t>Nema</w:t>
+            </w:r>
+            <w:proofErr w:type="spellEnd"/>
+            <w:r>
+              <w:rPr>
+                <w:rFonts w:ascii="Times New Roman" w:eastAsiaTheme="minorEastAsia" w:hAnsi="Times New Roman" w:cs="Times New Roman"/>
+              </w:rPr>
+              <w:t xml:space="preserve"> 17 motor (high power)</w:t>
             </w:r>
           </w:p>
         </w:tc>
@@ -3893,8 +4069,16 @@
               <w:rPr>
                 <w:rFonts w:ascii="Times New Roman" w:eastAsiaTheme="minorEastAsia" w:hAnsi="Times New Roman" w:cs="Times New Roman"/>
               </w:rPr>
-              <w:t>Heater Cartidge</w:t>
-            </w:r>
+              <w:t xml:space="preserve">Heater </w:t>
+            </w:r>
+            <w:proofErr w:type="spellStart"/>
+            <w:r>
+              <w:rPr>
+                <w:rFonts w:ascii="Times New Roman" w:eastAsiaTheme="minorEastAsia" w:hAnsi="Times New Roman" w:cs="Times New Roman"/>
+              </w:rPr>
+              <w:t>Cartidge</w:t>
+            </w:r>
+            <w:proofErr w:type="spellEnd"/>
           </w:p>
         </w:tc>
         <w:tc>
@@ -4623,7 +4807,21 @@
         <w:rPr>
           <w:rFonts w:ascii="Times New Roman" w:hAnsi="Times New Roman" w:cs="Times New Roman"/>
         </w:rPr>
-        <w:t>As mentioned in our initial concept generation, We plan to use 3 separate belt/pulley systems to control our 3 axes of motion. Each system would require a stepper motor to move the bed or carriages. By creati</w:t>
+        <w:t xml:space="preserve">As mentioned in our initial concept generation, </w:t>
+      </w:r>
+      <w:proofErr w:type="gramStart"/>
+      <w:r>
+        <w:rPr>
+          <w:rFonts w:ascii="Times New Roman" w:hAnsi="Times New Roman" w:cs="Times New Roman"/>
+        </w:rPr>
+        <w:t>We</w:t>
+      </w:r>
+      <w:proofErr w:type="gramEnd"/>
+      <w:r>
+        <w:rPr>
+          <w:rFonts w:ascii="Times New Roman" w:hAnsi="Times New Roman" w:cs="Times New Roman"/>
+        </w:rPr>
+        <w:t xml:space="preserve"> plan to use 3 separate belt/pulley systems to control our 3 axes of motion. Each system would require a stepper motor to move the bed or carriages. By creati</w:t>
       </w:r>
       <w:r>
         <w:rPr>
@@ -4924,6 +5122,7 @@
                 <w:vertAlign w:val="subscript"/>
               </w:rPr>
             </w:pPr>
+            <w:proofErr w:type="spellStart"/>
             <w:r>
               <w:rPr>
                 <w:rFonts w:ascii="Times New Roman" w:hAnsi="Times New Roman" w:cs="Times New Roman"/>
@@ -4937,6 +5136,7 @@
               </w:rPr>
               <w:t>max</w:t>
             </w:r>
+            <w:proofErr w:type="spellEnd"/>
           </w:p>
         </w:tc>
         <w:tc>
@@ -5196,6 +5396,7 @@
     <w:p>
       <w:pPr>
         <w:rPr>
+          <w:rFonts w:ascii="Times New Roman" w:hAnsi="Times New Roman" w:cs="Times New Roman"/>
           <w:b/>
           <w:bCs/>
           <w:u w:val="single"/>
@@ -5203,21 +5404,84 @@
       </w:pPr>
       <w:r>
         <w:rPr>
+          <w:rFonts w:ascii="Times New Roman" w:hAnsi="Times New Roman" w:cs="Times New Roman"/>
+        </w:rPr>
+        <w:tab/>
+      </w:r>
+      <w:r>
+        <w:rPr>
+          <w:rFonts w:ascii="Times New Roman" w:hAnsi="Times New Roman" w:cs="Times New Roman"/>
+        </w:rPr>
+        <w:tab/>
+      </w:r>
+      <w:r>
+        <w:rPr>
+          <w:rFonts w:ascii="Times New Roman" w:hAnsi="Times New Roman" w:cs="Times New Roman"/>
+          <w:b/>
+          <w:bCs/>
+          <w:u w:val="single"/>
+        </w:rPr>
+        <w:t>x-direction movement system</w:t>
+      </w:r>
+      <w:r>
+        <w:rPr>
+          <w:rFonts w:ascii="Times New Roman" w:hAnsi="Times New Roman" w:cs="Times New Roman"/>
+        </w:rPr>
+        <w:tab/>
+      </w:r>
+      <w:r>
+        <w:rPr>
+          <w:rFonts w:ascii="Times New Roman" w:hAnsi="Times New Roman" w:cs="Times New Roman"/>
+        </w:rPr>
+        <w:tab/>
+      </w:r>
+      <w:r>
+        <w:rPr>
+          <w:rFonts w:ascii="Times New Roman" w:hAnsi="Times New Roman" w:cs="Times New Roman"/>
+        </w:rPr>
+        <w:tab/>
+      </w:r>
+      <w:r>
+        <w:rPr>
+          <w:rFonts w:ascii="Times New Roman" w:hAnsi="Times New Roman" w:cs="Times New Roman"/>
+        </w:rPr>
+        <w:tab/>
+      </w:r>
+      <w:r>
+        <w:rPr>
+          <w:rFonts w:ascii="Times New Roman" w:hAnsi="Times New Roman" w:cs="Times New Roman"/>
+        </w:rPr>
+        <w:tab/>
+        <w:t xml:space="preserve">    </w:t>
+      </w:r>
+      <w:r>
+        <w:rPr>
+          <w:rFonts w:ascii="Times New Roman" w:hAnsi="Times New Roman" w:cs="Times New Roman"/>
+          <w:b/>
+          <w:bCs/>
+          <w:u w:val="single"/>
+        </w:rPr>
+        <w:t>Free Body Diagram</w:t>
+      </w:r>
+    </w:p>
+    <w:p>
+      <w:r>
+        <w:rPr>
           <w:noProof/>
         </w:rPr>
         <w:drawing>
-          <wp:anchor distT="0" distB="0" distL="114300" distR="114300" simplePos="0" relativeHeight="251667456" behindDoc="0" locked="0" layoutInCell="1" allowOverlap="1" wp14:anchorId="4B6492A1" wp14:editId="6C5A1688">
+          <wp:anchor distT="0" distB="0" distL="114300" distR="114300" simplePos="0" relativeHeight="251673600" behindDoc="0" locked="0" layoutInCell="1" allowOverlap="1" wp14:anchorId="77E800EB" wp14:editId="2C130EA6">
             <wp:simplePos x="0" y="0"/>
             <wp:positionH relativeFrom="column">
-              <wp:posOffset>4624705</wp:posOffset>
+              <wp:posOffset>4533900</wp:posOffset>
             </wp:positionH>
             <wp:positionV relativeFrom="paragraph">
-              <wp:posOffset>283210</wp:posOffset>
+              <wp:posOffset>5715</wp:posOffset>
             </wp:positionV>
-            <wp:extent cx="1334770" cy="1062355"/>
-            <wp:effectExtent l="0" t="0" r="0" b="4445"/>
+            <wp:extent cx="1539240" cy="1302385"/>
+            <wp:effectExtent l="0" t="0" r="3810" b="0"/>
             <wp:wrapSquare wrapText="bothSides"/>
-            <wp:docPr id="6" name="Picture 6"/>
+            <wp:docPr id="12" name="Picture 12" descr="A picture containing text, clock, sign&#10;&#10;Description automatically generated"/>
             <wp:cNvGraphicFramePr>
               <a:graphicFrameLocks xmlns:a="http://schemas.openxmlformats.org/drawingml/2006/main" noChangeAspect="1"/>
             </wp:cNvGraphicFramePr>
@@ -5225,7 +5489,7 @@
               <a:graphicData uri="http://schemas.openxmlformats.org/drawingml/2006/picture">
                 <pic:pic xmlns:pic="http://schemas.openxmlformats.org/drawingml/2006/picture">
                   <pic:nvPicPr>
-                    <pic:cNvPr id="6" name="Picture 6"/>
+                    <pic:cNvPr id="12" name="Picture 12" descr="A picture containing text, clock, sign&#10;&#10;Description automatically generated"/>
                     <pic:cNvPicPr/>
                   </pic:nvPicPr>
                   <pic:blipFill>
@@ -5243,7 +5507,7 @@
                   <pic:spPr>
                     <a:xfrm>
                       <a:off x="0" y="0"/>
-                      <a:ext cx="1334770" cy="1062355"/>
+                      <a:ext cx="1539240" cy="1302385"/>
                     </a:xfrm>
                     <a:prstGeom prst="rect">
                       <a:avLst/>
@@ -5252,55 +5516,15 @@
                 </pic:pic>
               </a:graphicData>
             </a:graphic>
-            <wp14:sizeRelH relativeFrom="page">
+            <wp14:sizeRelH relativeFrom="margin">
               <wp14:pctWidth>0</wp14:pctWidth>
             </wp14:sizeRelH>
-            <wp14:sizeRelV relativeFrom="page">
+            <wp14:sizeRelV relativeFrom="margin">
               <wp14:pctHeight>0</wp14:pctHeight>
             </wp14:sizeRelV>
           </wp:anchor>
         </w:drawing>
       </w:r>
-      <w:r>
-        <w:tab/>
-      </w:r>
-      <w:r>
-        <w:tab/>
-      </w:r>
-      <w:r>
-        <w:rPr>
-          <w:b/>
-          <w:bCs/>
-          <w:u w:val="single"/>
-        </w:rPr>
-        <w:t>x-direction movement system</w:t>
-      </w:r>
-      <w:r>
-        <w:tab/>
-      </w:r>
-      <w:r>
-        <w:tab/>
-      </w:r>
-      <w:r>
-        <w:tab/>
-      </w:r>
-      <w:r>
-        <w:tab/>
-      </w:r>
-      <w:r>
-        <w:tab/>
-        <w:t xml:space="preserve">    </w:t>
-      </w:r>
-      <w:r>
-        <w:rPr>
-          <w:b/>
-          <w:bCs/>
-          <w:u w:val="single"/>
-        </w:rPr>
-        <w:t>Free Body Diagram</w:t>
-      </w:r>
-    </w:p>
-    <w:p>
       <w:r>
         <w:rPr>
           <w:noProof/>
@@ -6414,16 +6638,7 @@
           <w:rPr>
             <w:rFonts w:ascii="Cambria Math" w:hAnsi="Cambria Math" w:cs="Times New Roman"/>
           </w:rPr>
-          <m:t>0.71</m:t>
-        </m:r>
-        <m:r>
-          <m:rPr>
-            <m:sty m:val="bi"/>
-          </m:rPr>
-          <w:rPr>
-            <w:rFonts w:ascii="Cambria Math" w:hAnsi="Cambria Math" w:cs="Times New Roman"/>
-          </w:rPr>
-          <m:t>4 Ncm</m:t>
+          <m:t>0.714 Ncm</m:t>
         </m:r>
       </m:oMath>
       <w:r>
@@ -6472,7 +6687,35 @@
         <w:rPr>
           <w:rFonts w:ascii="Times New Roman" w:eastAsiaTheme="minorEastAsia" w:hAnsi="Times New Roman" w:cs="Times New Roman"/>
         </w:rPr>
-        <w:t xml:space="preserve">carriage. Variables such as max rotational speed, number of microsteps per full step, belt tooth and pitch sizes, and motor efficiency all need to be taken into account. Similar calculations will also need to take place </w:t>
+        <w:t xml:space="preserve">carriage. Variables such as max rotational speed, number of </w:t>
+      </w:r>
+      <w:proofErr w:type="spellStart"/>
+      <w:r>
+        <w:rPr>
+          <w:rFonts w:ascii="Times New Roman" w:eastAsiaTheme="minorEastAsia" w:hAnsi="Times New Roman" w:cs="Times New Roman"/>
+        </w:rPr>
+        <w:t>microsteps</w:t>
+      </w:r>
+      <w:proofErr w:type="spellEnd"/>
+      <w:r>
+        <w:rPr>
+          <w:rFonts w:ascii="Times New Roman" w:eastAsiaTheme="minorEastAsia" w:hAnsi="Times New Roman" w:cs="Times New Roman"/>
+        </w:rPr>
+        <w:t xml:space="preserve"> per full step, belt tooth and pitch sizes, and motor efficiency all need to be </w:t>
+      </w:r>
+      <w:proofErr w:type="gramStart"/>
+      <w:r>
+        <w:rPr>
+          <w:rFonts w:ascii="Times New Roman" w:eastAsiaTheme="minorEastAsia" w:hAnsi="Times New Roman" w:cs="Times New Roman"/>
+        </w:rPr>
+        <w:t>taken into account</w:t>
+      </w:r>
+      <w:proofErr w:type="gramEnd"/>
+      <w:r>
+        <w:rPr>
+          <w:rFonts w:ascii="Times New Roman" w:eastAsiaTheme="minorEastAsia" w:hAnsi="Times New Roman" w:cs="Times New Roman"/>
+        </w:rPr>
+        <w:t xml:space="preserve">. Similar calculations will also need to take place </w:t>
       </w:r>
       <w:r>
         <w:rPr>
@@ -6666,6 +6909,7 @@
                 <w:vertAlign w:val="subscript"/>
               </w:rPr>
             </w:pPr>
+            <w:proofErr w:type="spellStart"/>
             <w:r>
               <w:rPr>
                 <w:rFonts w:ascii="Times New Roman" w:hAnsi="Times New Roman" w:cs="Times New Roman"/>
@@ -6685,6 +6929,7 @@
               </w:rPr>
               <w:t>i</w:t>
             </w:r>
+            <w:proofErr w:type="spellEnd"/>
           </w:p>
         </w:tc>
         <w:tc>
@@ -6837,6 +7082,7 @@
                 <w:vertAlign w:val="subscript"/>
               </w:rPr>
             </w:pPr>
+            <w:proofErr w:type="spellStart"/>
             <w:r>
               <w:rPr>
                 <w:rFonts w:ascii="Times New Roman" w:hAnsi="Times New Roman" w:cs="Times New Roman"/>
@@ -6850,6 +7096,7 @@
               </w:rPr>
               <w:t>height</w:t>
             </w:r>
+            <w:proofErr w:type="spellEnd"/>
           </w:p>
         </w:tc>
         <w:tc>
@@ -6919,6 +7166,7 @@
                 <w:vertAlign w:val="subscript"/>
               </w:rPr>
             </w:pPr>
+            <w:proofErr w:type="spellStart"/>
             <w:r>
               <w:rPr>
                 <w:rFonts w:ascii="Times New Roman" w:hAnsi="Times New Roman" w:cs="Times New Roman"/>
@@ -6932,6 +7180,7 @@
               </w:rPr>
               <w:t>width</w:t>
             </w:r>
+            <w:proofErr w:type="spellEnd"/>
           </w:p>
         </w:tc>
         <w:tc>
@@ -7001,6 +7250,7 @@
                 <w:vertAlign w:val="subscript"/>
               </w:rPr>
             </w:pPr>
+            <w:proofErr w:type="spellStart"/>
             <w:r>
               <w:rPr>
                 <w:rFonts w:ascii="Times New Roman" w:hAnsi="Times New Roman" w:cs="Times New Roman"/>
@@ -7014,6 +7264,7 @@
               </w:rPr>
               <w:t>length</w:t>
             </w:r>
+            <w:proofErr w:type="spellEnd"/>
           </w:p>
         </w:tc>
         <w:tc>
@@ -7177,6 +7428,7 @@
                 <w:vertAlign w:val="subscript"/>
               </w:rPr>
             </w:pPr>
+            <w:proofErr w:type="spellStart"/>
             <w:r>
               <w:rPr>
                 <w:rFonts w:ascii="Times New Roman" w:hAnsi="Times New Roman" w:cs="Times New Roman"/>
@@ -7190,6 +7442,7 @@
               </w:rPr>
               <w:t>foam</w:t>
             </w:r>
+            <w:proofErr w:type="spellEnd"/>
           </w:p>
         </w:tc>
         <w:tc>
@@ -7265,6 +7518,7 @@
                 <w:vertAlign w:val="subscript"/>
               </w:rPr>
             </w:pPr>
+            <w:proofErr w:type="spellStart"/>
             <w:r>
               <w:rPr>
                 <w:rFonts w:ascii="Times New Roman" w:hAnsi="Times New Roman" w:cs="Times New Roman"/>
@@ -7278,6 +7532,7 @@
               </w:rPr>
               <w:t>fiberglass</w:t>
             </w:r>
+            <w:proofErr w:type="spellEnd"/>
           </w:p>
         </w:tc>
         <w:tc>
@@ -7347,6 +7602,7 @@
                 <w:vertAlign w:val="subscript"/>
               </w:rPr>
             </w:pPr>
+            <w:proofErr w:type="spellStart"/>
             <w:r>
               <w:rPr>
                 <w:rFonts w:ascii="Times New Roman" w:hAnsi="Times New Roman" w:cs="Times New Roman"/>
@@ -7360,6 +7616,7 @@
               </w:rPr>
               <w:t>wood</w:t>
             </w:r>
+            <w:proofErr w:type="spellEnd"/>
           </w:p>
         </w:tc>
         <w:tc>
@@ -7667,6 +7924,7 @@
                 <w:vertAlign w:val="subscript"/>
               </w:rPr>
             </w:pPr>
+            <w:proofErr w:type="spellStart"/>
             <w:r>
               <w:rPr>
                 <w:rFonts w:ascii="Times New Roman" w:hAnsi="Times New Roman" w:cs="Times New Roman"/>
@@ -7680,6 +7938,7 @@
               </w:rPr>
               <w:t>foam</w:t>
             </w:r>
+            <w:proofErr w:type="spellEnd"/>
           </w:p>
         </w:tc>
         <w:tc>
@@ -7726,7 +7985,14 @@
               <w:rPr>
                 <w:rFonts w:ascii="Times New Roman" w:hAnsi="Times New Roman" w:cs="Times New Roman"/>
               </w:rPr>
-              <w:t>W/m</w:t>
+              <w:t>W/</w:t>
+            </w:r>
+            <w:proofErr w:type="spellStart"/>
+            <w:r>
+              <w:rPr>
+                <w:rFonts w:ascii="Times New Roman" w:hAnsi="Times New Roman" w:cs="Times New Roman"/>
+              </w:rPr>
+              <w:t>m</w:t>
             </w:r>
             <w:r>
               <w:rPr>
@@ -7740,6 +8006,7 @@
               </w:rPr>
               <w:t>K</w:t>
             </w:r>
+            <w:proofErr w:type="spellEnd"/>
           </w:p>
         </w:tc>
         <w:tc>
@@ -7773,6 +8040,7 @@
                 <w:vertAlign w:val="subscript"/>
               </w:rPr>
             </w:pPr>
+            <w:proofErr w:type="spellStart"/>
             <w:r>
               <w:rPr>
                 <w:rFonts w:ascii="Times New Roman" w:hAnsi="Times New Roman" w:cs="Times New Roman"/>
@@ -7786,6 +8054,7 @@
               </w:rPr>
               <w:t>fiberglass</w:t>
             </w:r>
+            <w:proofErr w:type="spellEnd"/>
           </w:p>
         </w:tc>
         <w:tc>
@@ -7798,11 +8067,19 @@
                 <w:rFonts w:ascii="Times New Roman" w:hAnsi="Times New Roman" w:cs="Times New Roman"/>
               </w:rPr>
             </w:pPr>
-            <w:r>
-              <w:rPr>
-                <w:rFonts w:ascii="Times New Roman" w:hAnsi="Times New Roman" w:cs="Times New Roman"/>
-              </w:rPr>
-              <w:t>0.0316  [1</w:t>
+            <w:proofErr w:type="gramStart"/>
+            <w:r>
+              <w:rPr>
+                <w:rFonts w:ascii="Times New Roman" w:hAnsi="Times New Roman" w:cs="Times New Roman"/>
+              </w:rPr>
+              <w:t>0.0316  [</w:t>
+            </w:r>
+            <w:proofErr w:type="gramEnd"/>
+            <w:r>
+              <w:rPr>
+                <w:rFonts w:ascii="Times New Roman" w:hAnsi="Times New Roman" w:cs="Times New Roman"/>
+              </w:rPr>
+              <w:t>1</w:t>
             </w:r>
             <w:r>
               <w:rPr>
@@ -7832,7 +8109,14 @@
               <w:rPr>
                 <w:rFonts w:ascii="Times New Roman" w:hAnsi="Times New Roman" w:cs="Times New Roman"/>
               </w:rPr>
-              <w:t>W/m</w:t>
+              <w:t>W/</w:t>
+            </w:r>
+            <w:proofErr w:type="spellStart"/>
+            <w:r>
+              <w:rPr>
+                <w:rFonts w:ascii="Times New Roman" w:hAnsi="Times New Roman" w:cs="Times New Roman"/>
+              </w:rPr>
+              <w:t>m</w:t>
             </w:r>
             <w:r>
               <w:rPr>
@@ -7846,6 +8130,7 @@
               </w:rPr>
               <w:t>K</w:t>
             </w:r>
+            <w:proofErr w:type="spellEnd"/>
           </w:p>
         </w:tc>
         <w:tc>
@@ -7879,6 +8164,7 @@
                 <w:vertAlign w:val="subscript"/>
               </w:rPr>
             </w:pPr>
+            <w:proofErr w:type="spellStart"/>
             <w:r>
               <w:rPr>
                 <w:rFonts w:ascii="Times New Roman" w:hAnsi="Times New Roman" w:cs="Times New Roman"/>
@@ -7892,6 +8178,7 @@
               </w:rPr>
               <w:t>wood</w:t>
             </w:r>
+            <w:proofErr w:type="spellEnd"/>
           </w:p>
         </w:tc>
         <w:tc>
@@ -7904,11 +8191,19 @@
                 <w:rFonts w:ascii="Times New Roman" w:hAnsi="Times New Roman" w:cs="Times New Roman"/>
               </w:rPr>
             </w:pPr>
-            <w:r>
-              <w:rPr>
-                <w:rFonts w:ascii="Times New Roman" w:hAnsi="Times New Roman" w:cs="Times New Roman"/>
-              </w:rPr>
-              <w:t>0.12  [1</w:t>
+            <w:proofErr w:type="gramStart"/>
+            <w:r>
+              <w:rPr>
+                <w:rFonts w:ascii="Times New Roman" w:hAnsi="Times New Roman" w:cs="Times New Roman"/>
+              </w:rPr>
+              <w:t>0.12  [</w:t>
+            </w:r>
+            <w:proofErr w:type="gramEnd"/>
+            <w:r>
+              <w:rPr>
+                <w:rFonts w:ascii="Times New Roman" w:hAnsi="Times New Roman" w:cs="Times New Roman"/>
+              </w:rPr>
+              <w:t>1</w:t>
             </w:r>
             <w:r>
               <w:rPr>
@@ -7938,7 +8233,14 @@
               <w:rPr>
                 <w:rFonts w:ascii="Times New Roman" w:hAnsi="Times New Roman" w:cs="Times New Roman"/>
               </w:rPr>
-              <w:t>W/m</w:t>
+              <w:t>W/</w:t>
+            </w:r>
+            <w:proofErr w:type="spellStart"/>
+            <w:r>
+              <w:rPr>
+                <w:rFonts w:ascii="Times New Roman" w:hAnsi="Times New Roman" w:cs="Times New Roman"/>
+              </w:rPr>
+              <w:t>m</w:t>
             </w:r>
             <w:r>
               <w:rPr>
@@ -7952,6 +8254,7 @@
               </w:rPr>
               <w:t>K</w:t>
             </w:r>
+            <w:proofErr w:type="spellEnd"/>
           </w:p>
         </w:tc>
         <w:tc>
@@ -8161,13 +8464,7 @@
               <w:rPr>
                 <w:rFonts w:ascii="Cambria Math" w:hAnsi="Cambria Math" w:cs="Times New Roman"/>
               </w:rPr>
-              <m:t>total</m:t>
-            </m:r>
-            <m:r>
-              <w:rPr>
-                <w:rFonts w:ascii="Cambria Math" w:hAnsi="Cambria Math" w:cs="Times New Roman"/>
-              </w:rPr>
-              <m:t>_foam</m:t>
+              <m:t>total_foam</m:t>
             </m:r>
           </m:sub>
         </m:sSub>
@@ -9044,13 +9341,7 @@
               <w:rPr>
                 <w:rFonts w:ascii="Cambria Math" w:hAnsi="Cambria Math" w:cs="Times New Roman"/>
               </w:rPr>
-              <m:t>total</m:t>
-            </m:r>
-            <m:r>
-              <w:rPr>
-                <w:rFonts w:ascii="Cambria Math" w:hAnsi="Cambria Math" w:cs="Times New Roman"/>
-              </w:rPr>
-              <m:t>_fiberglass</m:t>
+              <m:t>total_fiberglass</m:t>
             </m:r>
           </m:sub>
         </m:sSub>
@@ -10072,7 +10363,21 @@
         <w:rPr>
           <w:rFonts w:ascii="Times New Roman" w:eastAsiaTheme="minorEastAsia" w:hAnsi="Times New Roman" w:cs="Times New Roman"/>
         </w:rPr>
-        <w:t>were able to compare the effectiveness of each method of insulation. The heat transfer rate for the foil-faced foam was lower than the one for the fiberglass/wood, making it a better insulator. This is not surprising, as the foil-faced foam has a much larger thickness, resulting in a lower heat transfer rate. To determine if we need to use the foil-faced foam, we need a more complete thermal analysis before we can rule out using the fiberglass/wood combination, since this insulation combination may still work with our current heating element choice. Additionally, we could also choose a larger heating element if necessary. Although the foil-faced foam is a better insulator, it still has the flaking and bulk problems listed in section 4.4, incentivizing us to continue more in-depth thermal analysis until we are certain we have to use the foam.</w:t>
+        <w:t xml:space="preserve">were able to compare the effectiveness of each method of insulation. The heat transfer rate for the foil-faced foam was lower than the one for the fiberglass/wood, making it a better insulator. This is not surprising, as the foil-faced foam has a much larger thickness, resulting in a lower heat transfer rate. To determine if we need to use the foil-faced foam, we need a more complete thermal analysis before we can rule out using the fiberglass/wood combination, since this insulation combination may still work with our current heating element choice. Additionally, we could also choose a larger heating element if necessary. Although the foil-faced foam is a better insulator, it still has the flaking and bulk problems listed in section 4.4, incentivizing us to continue more in-depth thermal analysis until we are certain we </w:t>
+      </w:r>
+      <w:proofErr w:type="gramStart"/>
+      <w:r>
+        <w:rPr>
+          <w:rFonts w:ascii="Times New Roman" w:eastAsiaTheme="minorEastAsia" w:hAnsi="Times New Roman" w:cs="Times New Roman"/>
+        </w:rPr>
+        <w:t>have to</w:t>
+      </w:r>
+      <w:proofErr w:type="gramEnd"/>
+      <w:r>
+        <w:rPr>
+          <w:rFonts w:ascii="Times New Roman" w:eastAsiaTheme="minorEastAsia" w:hAnsi="Times New Roman" w:cs="Times New Roman"/>
+        </w:rPr>
+        <w:t xml:space="preserve"> use the foam.</w:t>
       </w:r>
     </w:p>
     <w:p>
@@ -10413,7 +10718,21 @@
               <w:rPr>
                 <w:rFonts w:ascii="Times New Roman" w:hAnsi="Times New Roman" w:cs="Times New Roman"/>
               </w:rPr>
-              <w:t>Continue CADIng all parts for the movement system</w:t>
+              <w:t xml:space="preserve">Continue </w:t>
+            </w:r>
+            <w:proofErr w:type="spellStart"/>
+            <w:r>
+              <w:rPr>
+                <w:rFonts w:ascii="Times New Roman" w:hAnsi="Times New Roman" w:cs="Times New Roman"/>
+              </w:rPr>
+              <w:t>CADIng</w:t>
+            </w:r>
+            <w:proofErr w:type="spellEnd"/>
+            <w:r>
+              <w:rPr>
+                <w:rFonts w:ascii="Times New Roman" w:hAnsi="Times New Roman" w:cs="Times New Roman"/>
+              </w:rPr>
+              <w:t xml:space="preserve"> all parts for the movement system</w:t>
             </w:r>
           </w:p>
           <w:p>
@@ -11394,6 +11713,7 @@
                 <w:color w:val="000000"/>
               </w:rPr>
             </w:pPr>
+            <w:proofErr w:type="spellStart"/>
             <w:r>
               <w:rPr>
                 <w:rFonts w:ascii="Times New Roman" w:hAnsi="Times New Roman" w:cs="Times New Roman"/>
@@ -11401,6 +11721,7 @@
               </w:rPr>
               <w:t>Garolite</w:t>
             </w:r>
+            <w:proofErr w:type="spellEnd"/>
           </w:p>
         </w:tc>
         <w:tc>
@@ -11458,6 +11779,7 @@
                 <w:rFonts w:ascii="Times New Roman" w:hAnsi="Times New Roman" w:cs="Times New Roman"/>
               </w:rPr>
             </w:pPr>
+            <w:proofErr w:type="spellStart"/>
             <w:r>
               <w:rPr>
                 <w:rFonts w:ascii="Times New Roman" w:hAnsi="Times New Roman" w:cs="Times New Roman"/>
@@ -11465,6 +11787,7 @@
               </w:rPr>
               <w:t>Rpi</w:t>
             </w:r>
+            <w:proofErr w:type="spellEnd"/>
           </w:p>
         </w:tc>
         <w:tc>
@@ -13123,12 +13446,21 @@
                 <w:color w:val="000000"/>
               </w:rPr>
             </w:pPr>
-            <w:r>
-              <w:rPr>
-                <w:rFonts w:ascii="Times New Roman" w:hAnsi="Times New Roman" w:cs="Times New Roman"/>
-                <w:color w:val="000000"/>
-              </w:rPr>
-              <w:t>bowden setup</w:t>
+            <w:proofErr w:type="spellStart"/>
+            <w:r>
+              <w:rPr>
+                <w:rFonts w:ascii="Times New Roman" w:hAnsi="Times New Roman" w:cs="Times New Roman"/>
+                <w:color w:val="000000"/>
+              </w:rPr>
+              <w:t>bowden</w:t>
+            </w:r>
+            <w:proofErr w:type="spellEnd"/>
+            <w:r>
+              <w:rPr>
+                <w:rFonts w:ascii="Times New Roman" w:hAnsi="Times New Roman" w:cs="Times New Roman"/>
+                <w:color w:val="000000"/>
+              </w:rPr>
+              <w:t xml:space="preserve"> setup</w:t>
             </w:r>
           </w:p>
         </w:tc>
@@ -13373,12 +13705,21 @@
                 <w:color w:val="000000"/>
               </w:rPr>
             </w:pPr>
-            <w:r>
-              <w:rPr>
-                <w:rFonts w:ascii="Times New Roman" w:hAnsi="Times New Roman" w:cs="Times New Roman"/>
-                <w:color w:val="000000"/>
-              </w:rPr>
-              <w:t>wifi adapter</w:t>
+            <w:proofErr w:type="spellStart"/>
+            <w:r>
+              <w:rPr>
+                <w:rFonts w:ascii="Times New Roman" w:hAnsi="Times New Roman" w:cs="Times New Roman"/>
+                <w:color w:val="000000"/>
+              </w:rPr>
+              <w:t>wifi</w:t>
+            </w:r>
+            <w:proofErr w:type="spellEnd"/>
+            <w:r>
+              <w:rPr>
+                <w:rFonts w:ascii="Times New Roman" w:hAnsi="Times New Roman" w:cs="Times New Roman"/>
+                <w:color w:val="000000"/>
+              </w:rPr>
+              <w:t xml:space="preserve"> adapter</w:t>
             </w:r>
           </w:p>
         </w:tc>
@@ -13498,6 +13839,7 @@
                 <w:color w:val="000000"/>
               </w:rPr>
             </w:pPr>
+            <w:proofErr w:type="spellStart"/>
             <w:r>
               <w:rPr>
                 <w:rFonts w:ascii="Times New Roman" w:hAnsi="Times New Roman" w:cs="Times New Roman"/>
@@ -13505,6 +13847,7 @@
               </w:rPr>
               <w:t>BLTouch</w:t>
             </w:r>
+            <w:proofErr w:type="spellEnd"/>
           </w:p>
         </w:tc>
         <w:tc>
@@ -13781,7 +14124,21 @@
         <w:rPr>
           <w:rFonts w:ascii="Times New Roman" w:hAnsi="Times New Roman" w:cs="Times New Roman"/>
         </w:rPr>
-        <w:t xml:space="preserve">[1] C. Schwaar, "PEEK 3D Printers - The Ultimate Guide", </w:t>
+        <w:t xml:space="preserve">[1] C. </w:t>
+      </w:r>
+      <w:proofErr w:type="spellStart"/>
+      <w:r>
+        <w:rPr>
+          <w:rFonts w:ascii="Times New Roman" w:hAnsi="Times New Roman" w:cs="Times New Roman"/>
+        </w:rPr>
+        <w:t>Schwaar</w:t>
+      </w:r>
+      <w:proofErr w:type="spellEnd"/>
+      <w:r>
+        <w:rPr>
+          <w:rFonts w:ascii="Times New Roman" w:hAnsi="Times New Roman" w:cs="Times New Roman"/>
+        </w:rPr>
+        <w:t xml:space="preserve">, "PEEK 3D Printers - The Ultimate Guide", </w:t>
       </w:r>
       <w:r>
         <w:rPr>
@@ -13835,7 +14192,21 @@
         <w:rPr>
           <w:rFonts w:ascii="Times New Roman" w:hAnsi="Times New Roman" w:cs="Times New Roman"/>
         </w:rPr>
-        <w:t xml:space="preserve">[3] T. Novicio, "Yahoo is part of the Yahoo family of brands", </w:t>
+        <w:t xml:space="preserve">[3] T. </w:t>
+      </w:r>
+      <w:proofErr w:type="spellStart"/>
+      <w:r>
+        <w:rPr>
+          <w:rFonts w:ascii="Times New Roman" w:hAnsi="Times New Roman" w:cs="Times New Roman"/>
+        </w:rPr>
+        <w:t>Novicio</w:t>
+      </w:r>
+      <w:proofErr w:type="spellEnd"/>
+      <w:r>
+        <w:rPr>
+          <w:rFonts w:ascii="Times New Roman" w:hAnsi="Times New Roman" w:cs="Times New Roman"/>
+        </w:rPr>
+        <w:t xml:space="preserve">, "Yahoo is part of the Yahoo family of brands", </w:t>
       </w:r>
       <w:r>
         <w:rPr>
@@ -13863,13 +14234,7 @@
           <w:rFonts w:ascii="Times New Roman" w:hAnsi="Times New Roman" w:cs="Times New Roman"/>
         </w:rPr>
         <w:lastRenderedPageBreak/>
-        <w:t xml:space="preserve">[4] </w:t>
-      </w:r>
-      <w:r>
-        <w:rPr>
-          <w:rFonts w:ascii="Times New Roman" w:hAnsi="Times New Roman" w:cs="Times New Roman"/>
-        </w:rPr>
-        <w:t xml:space="preserve">"Air - Thermal Conductivity vs. Temperature and Pressure", </w:t>
+        <w:t xml:space="preserve">[4] "Air - Thermal Conductivity vs. Temperature and Pressure", </w:t>
       </w:r>
       <w:r>
         <w:rPr>
@@ -13947,7 +14312,21 @@
         <w:rPr>
           <w:rFonts w:ascii="Times New Roman" w:hAnsi="Times New Roman" w:cs="Times New Roman"/>
         </w:rPr>
-        <w:t xml:space="preserve">] J. Farr, "Review of DC to DC buck converter based on LM2596", </w:t>
+        <w:t xml:space="preserve">] J. Farr, "Review of </w:t>
+      </w:r>
+      <w:proofErr w:type="gramStart"/>
+      <w:r>
+        <w:rPr>
+          <w:rFonts w:ascii="Times New Roman" w:hAnsi="Times New Roman" w:cs="Times New Roman"/>
+        </w:rPr>
+        <w:t>DC to DC</w:t>
+      </w:r>
+      <w:proofErr w:type="gramEnd"/>
+      <w:r>
+        <w:rPr>
+          <w:rFonts w:ascii="Times New Roman" w:hAnsi="Times New Roman" w:cs="Times New Roman"/>
+        </w:rPr>
+        <w:t xml:space="preserve"> buck converter based on LM2596", </w:t>
       </w:r>
       <w:r>
         <w:rPr>
@@ -14200,7 +14579,35 @@
         <w:rPr>
           <w:rFonts w:ascii="Times New Roman" w:hAnsi="Times New Roman" w:cs="Times New Roman"/>
         </w:rPr>
-        <w:t xml:space="preserve">] M. Malekan, A. Khosravi and M. El Haj Assad, "Parabolic trough solar collectors", </w:t>
+        <w:t xml:space="preserve">] M. </w:t>
+      </w:r>
+      <w:proofErr w:type="spellStart"/>
+      <w:r>
+        <w:rPr>
+          <w:rFonts w:ascii="Times New Roman" w:hAnsi="Times New Roman" w:cs="Times New Roman"/>
+        </w:rPr>
+        <w:t>Malekan</w:t>
+      </w:r>
+      <w:proofErr w:type="spellEnd"/>
+      <w:r>
+        <w:rPr>
+          <w:rFonts w:ascii="Times New Roman" w:hAnsi="Times New Roman" w:cs="Times New Roman"/>
+        </w:rPr>
+        <w:t xml:space="preserve">, A. </w:t>
+      </w:r>
+      <w:proofErr w:type="spellStart"/>
+      <w:r>
+        <w:rPr>
+          <w:rFonts w:ascii="Times New Roman" w:hAnsi="Times New Roman" w:cs="Times New Roman"/>
+        </w:rPr>
+        <w:t>Khosravi</w:t>
+      </w:r>
+      <w:proofErr w:type="spellEnd"/>
+      <w:r>
+        <w:rPr>
+          <w:rFonts w:ascii="Times New Roman" w:hAnsi="Times New Roman" w:cs="Times New Roman"/>
+        </w:rPr>
+        <w:t xml:space="preserve"> and M. El Haj Assad, "Parabolic trough solar collectors", </w:t>
       </w:r>
       <w:r>
         <w:rPr>
@@ -14239,7 +14646,21 @@
         <w:rPr>
           <w:rFonts w:ascii="Times New Roman" w:hAnsi="Times New Roman" w:cs="Times New Roman"/>
         </w:rPr>
-        <w:t xml:space="preserve">] "Kaowool Blanket", </w:t>
+        <w:t>] "</w:t>
+      </w:r>
+      <w:proofErr w:type="spellStart"/>
+      <w:r>
+        <w:rPr>
+          <w:rFonts w:ascii="Times New Roman" w:hAnsi="Times New Roman" w:cs="Times New Roman"/>
+        </w:rPr>
+        <w:t>Kaowool</w:t>
+      </w:r>
+      <w:proofErr w:type="spellEnd"/>
+      <w:r>
+        <w:rPr>
+          <w:rFonts w:ascii="Times New Roman" w:hAnsi="Times New Roman" w:cs="Times New Roman"/>
+        </w:rPr>
+        <w:t xml:space="preserve"> Blanket", </w:t>
       </w:r>
       <w:r>
         <w:rPr>

</xml_diff>